<commit_message>
updated with recent work experience
</commit_message>
<xml_diff>
--- a/output/johnhogenmiller.docx
+++ b/output/johnhogenmiller.docx
@@ -45,13 +45,13 @@
         <w:t xml:space="preserve">Updated: April 10th, 2013</w:t>
       </w:r>
     </w:p>
-    <w:bookmarkStart w:id="22" w:name="background"/>
+    <w:bookmarkStart w:id="22" w:name="objective"/>
     <w:p>
       <w:pPr>
         <w:pStyle w:val="Heading2"/>
       </w:pPr>
       <w:r>
-        <w:t xml:space="preserve">Background</w:t>
+        <w:t xml:space="preserve">Objective</w:t>
       </w:r>
     </w:p>
     <w:bookmarkEnd w:id="22"/>
@@ -205,7 +205,65 @@
     <w:bookmarkEnd w:id="25"/>
     <w:p>
       <w:r>
-        <w:t xml:space="preserve">**DevOps Engineer - 2013 to present</w:t>
+        <w:rPr>
+          <w:b/>
+        </w:rPr>
+        <w:t xml:space="preserve">DevOps Engineer - 2013 to present</w:t>
+      </w:r>
+    </w:p>
+    <w:p>
+      <w:pPr>
+        <w:numPr>
+          <w:numId w:val="4"/>
+          <w:ilvl w:val="0"/>
+        </w:numPr>
+      </w:pPr>
+      <w:r>
+        <w:t xml:space="preserve">Developed and documented workflows for standing up new services.</w:t>
+      </w:r>
+    </w:p>
+    <w:p>
+      <w:pPr>
+        <w:numPr>
+          <w:numId w:val="4"/>
+          <w:ilvl w:val="0"/>
+        </w:numPr>
+      </w:pPr>
+      <w:r>
+        <w:t xml:space="preserve">Documented existing environmental layouts for all teams.</w:t>
+      </w:r>
+    </w:p>
+    <w:p>
+      <w:pPr>
+        <w:numPr>
+          <w:numId w:val="4"/>
+          <w:ilvl w:val="0"/>
+        </w:numPr>
+      </w:pPr>
+      <w:r>
+        <w:t xml:space="preserve">Developed puppet modules to facilitate customer requirements.</w:t>
+      </w:r>
+    </w:p>
+    <w:p>
+      <w:pPr>
+        <w:numPr>
+          <w:numId w:val="4"/>
+          <w:ilvl w:val="0"/>
+        </w:numPr>
+      </w:pPr>
+      <w:r>
+        <w:t xml:space="preserve">Developed Jenkins jobs to automatically manage, test, and deploy code and applications</w:t>
+      </w:r>
+    </w:p>
+    <w:p>
+      <w:pPr>
+        <w:numPr>
+          <w:numId w:val="4"/>
+          <w:ilvl w:val="0"/>
+        </w:numPr>
+      </w:pPr>
+      <w:r>
+        <w:t xml:space="preserve">Provision and automatically deploy multi-server, multi-datacenter solutions for clients.</w:t>
       </w:r>
     </w:p>
     <w:bookmarkStart w:id="26" w:name="ntt-america-sterling-va"/>
@@ -220,7 +278,10 @@
     <w:bookmarkEnd w:id="26"/>
     <w:p>
       <w:r>
-        <w:t xml:space="preserve">**Senior Linux Administrator - 2007 to 2013</w:t>
+        <w:rPr>
+          <w:b/>
+        </w:rPr>
+        <w:t xml:space="preserve">Senior Linux Engineer - 2011 to 2013</w:t>
       </w:r>
     </w:p>
     <w:p>
@@ -231,7 +292,7 @@
     <w:p>
       <w:pPr>
         <w:numPr>
-          <w:numId w:val="4"/>
+          <w:numId w:val="5"/>
           <w:ilvl w:val="0"/>
         </w:numPr>
       </w:pPr>
@@ -242,7 +303,7 @@
     <w:p>
       <w:pPr>
         <w:numPr>
-          <w:numId w:val="4"/>
+          <w:numId w:val="5"/>
           <w:ilvl w:val="0"/>
         </w:numPr>
       </w:pPr>
@@ -253,7 +314,70 @@
     <w:p>
       <w:pPr>
         <w:numPr>
-          <w:numId w:val="4"/>
+          <w:numId w:val="5"/>
+          <w:ilvl w:val="0"/>
+        </w:numPr>
+      </w:pPr>
+      <w:r>
+        <w:t xml:space="preserve">Migration of large, international clients from physical to virtual (VMWare) cloud environment.</w:t>
+      </w:r>
+    </w:p>
+    <w:p>
+      <w:pPr>
+        <w:numPr>
+          <w:numId w:val="5"/>
+          <w:ilvl w:val="0"/>
+        </w:numPr>
+      </w:pPr>
+      <w:r>
+        <w:t xml:space="preserve">Maintenance and provisioning of customer's virtual environment.</w:t>
+      </w:r>
+    </w:p>
+    <w:p>
+      <w:pPr>
+        <w:numPr>
+          <w:numId w:val="5"/>
+          <w:ilvl w:val="0"/>
+        </w:numPr>
+      </w:pPr>
+      <w:r>
+        <w:t xml:space="preserve">Documentation and training of junior administrators on new platforms.</w:t>
+      </w:r>
+    </w:p>
+    <w:p>
+      <w:pPr>
+        <w:numPr>
+          <w:numId w:val="5"/>
+          <w:ilvl w:val="0"/>
+        </w:numPr>
+      </w:pPr>
+      <w:r>
+        <w:t xml:space="preserve">Works with management to develop and refine division wide processes, procedures, and technical documentation.</w:t>
+      </w:r>
+    </w:p>
+    <w:p>
+      <w:pPr>
+        <w:numPr>
+          <w:numId w:val="5"/>
+          <w:ilvl w:val="0"/>
+        </w:numPr>
+      </w:pPr>
+      <w:r>
+        <w:t xml:space="preserve">Coordinate technical tasks to be completed by/with other groups.</w:t>
+      </w:r>
+    </w:p>
+    <w:p>
+      <w:r>
+        <w:rPr>
+          <w:b/>
+        </w:rPr>
+        <w:t xml:space="preserve">Team Lead/L3 Linux Adminstrator - 2007 to 2011</w:t>
+      </w:r>
+    </w:p>
+    <w:p>
+      <w:pPr>
+        <w:numPr>
+          <w:numId w:val="6"/>
           <w:ilvl w:val="0"/>
         </w:numPr>
       </w:pPr>
@@ -264,29 +388,7 @@
     <w:p>
       <w:pPr>
         <w:numPr>
-          <w:numId w:val="4"/>
-          <w:ilvl w:val="0"/>
-        </w:numPr>
-      </w:pPr>
-      <w:r>
-        <w:t xml:space="preserve">Works with management to develop and refine division wide processes, procedures, and technical documentation.</w:t>
-      </w:r>
-    </w:p>
-    <w:p>
-      <w:pPr>
-        <w:numPr>
-          <w:numId w:val="4"/>
-          <w:ilvl w:val="0"/>
-        </w:numPr>
-      </w:pPr>
-      <w:r>
-        <w:t xml:space="preserve">Coordinate technical tasks to be completed by/with other groups.</w:t>
-      </w:r>
-    </w:p>
-    <w:p>
-      <w:pPr>
-        <w:numPr>
-          <w:numId w:val="4"/>
+          <w:numId w:val="6"/>
           <w:ilvl w:val="0"/>
         </w:numPr>
       </w:pPr>
@@ -297,7 +399,7 @@
     <w:p>
       <w:pPr>
         <w:numPr>
-          <w:numId w:val="4"/>
+          <w:numId w:val="6"/>
           <w:ilvl w:val="0"/>
         </w:numPr>
       </w:pPr>
@@ -308,7 +410,7 @@
     <w:p>
       <w:pPr>
         <w:numPr>
-          <w:numId w:val="4"/>
+          <w:numId w:val="6"/>
           <w:ilvl w:val="0"/>
         </w:numPr>
       </w:pPr>
@@ -319,7 +421,7 @@
     <w:p>
       <w:pPr>
         <w:numPr>
-          <w:numId w:val="4"/>
+          <w:numId w:val="6"/>
           <w:ilvl w:val="0"/>
         </w:numPr>
       </w:pPr>
@@ -330,7 +432,7 @@
     <w:p>
       <w:pPr>
         <w:numPr>
-          <w:numId w:val="4"/>
+          <w:numId w:val="6"/>
           <w:ilvl w:val="0"/>
         </w:numPr>
       </w:pPr>
@@ -341,7 +443,7 @@
     <w:p>
       <w:pPr>
         <w:numPr>
-          <w:numId w:val="4"/>
+          <w:numId w:val="6"/>
           <w:ilvl w:val="0"/>
         </w:numPr>
       </w:pPr>
@@ -375,7 +477,7 @@
     <w:p>
       <w:pPr>
         <w:numPr>
-          <w:numId w:val="5"/>
+          <w:numId w:val="7"/>
           <w:ilvl w:val="0"/>
         </w:numPr>
       </w:pPr>
@@ -386,7 +488,7 @@
     <w:p>
       <w:pPr>
         <w:numPr>
-          <w:numId w:val="5"/>
+          <w:numId w:val="7"/>
           <w:ilvl w:val="0"/>
         </w:numPr>
       </w:pPr>
@@ -397,7 +499,7 @@
     <w:p>
       <w:pPr>
         <w:numPr>
-          <w:numId w:val="5"/>
+          <w:numId w:val="7"/>
           <w:ilvl w:val="0"/>
         </w:numPr>
       </w:pPr>
@@ -408,7 +510,7 @@
     <w:p>
       <w:pPr>
         <w:numPr>
-          <w:numId w:val="5"/>
+          <w:numId w:val="7"/>
           <w:ilvl w:val="0"/>
         </w:numPr>
       </w:pPr>
@@ -419,7 +521,7 @@
     <w:p>
       <w:pPr>
         <w:numPr>
-          <w:numId w:val="5"/>
+          <w:numId w:val="7"/>
           <w:ilvl w:val="0"/>
         </w:numPr>
       </w:pPr>
@@ -430,7 +532,7 @@
     <w:p>
       <w:pPr>
         <w:numPr>
-          <w:numId w:val="5"/>
+          <w:numId w:val="7"/>
           <w:ilvl w:val="0"/>
         </w:numPr>
       </w:pPr>
@@ -464,7 +566,7 @@
     <w:p>
       <w:pPr>
         <w:numPr>
-          <w:numId w:val="6"/>
+          <w:numId w:val="8"/>
           <w:ilvl w:val="0"/>
         </w:numPr>
       </w:pPr>
@@ -475,7 +577,7 @@
     <w:p>
       <w:pPr>
         <w:numPr>
-          <w:numId w:val="6"/>
+          <w:numId w:val="8"/>
           <w:ilvl w:val="0"/>
         </w:numPr>
       </w:pPr>
@@ -486,7 +588,7 @@
     <w:p>
       <w:pPr>
         <w:numPr>
-          <w:numId w:val="6"/>
+          <w:numId w:val="8"/>
           <w:ilvl w:val="0"/>
         </w:numPr>
       </w:pPr>
@@ -497,7 +599,7 @@
     <w:p>
       <w:pPr>
         <w:numPr>
-          <w:numId w:val="6"/>
+          <w:numId w:val="8"/>
           <w:ilvl w:val="0"/>
         </w:numPr>
       </w:pPr>
@@ -508,7 +610,7 @@
     <w:p>
       <w:pPr>
         <w:numPr>
-          <w:numId w:val="6"/>
+          <w:numId w:val="8"/>
           <w:ilvl w:val="0"/>
         </w:numPr>
       </w:pPr>
@@ -519,7 +621,7 @@
     <w:p>
       <w:pPr>
         <w:numPr>
-          <w:numId w:val="6"/>
+          <w:numId w:val="8"/>
           <w:ilvl w:val="0"/>
         </w:numPr>
       </w:pPr>
@@ -558,7 +660,7 @@
     <w:p>
       <w:pPr>
         <w:numPr>
-          <w:numId w:val="7"/>
+          <w:numId w:val="9"/>
           <w:ilvl w:val="0"/>
         </w:numPr>
       </w:pPr>
@@ -569,7 +671,7 @@
     <w:p>
       <w:pPr>
         <w:numPr>
-          <w:numId w:val="7"/>
+          <w:numId w:val="9"/>
           <w:ilvl w:val="0"/>
         </w:numPr>
       </w:pPr>
@@ -580,7 +682,7 @@
     <w:p>
       <w:pPr>
         <w:numPr>
-          <w:numId w:val="7"/>
+          <w:numId w:val="9"/>
           <w:ilvl w:val="0"/>
         </w:numPr>
       </w:pPr>
@@ -591,7 +693,7 @@
     <w:p>
       <w:pPr>
         <w:numPr>
-          <w:numId w:val="7"/>
+          <w:numId w:val="9"/>
           <w:ilvl w:val="0"/>
         </w:numPr>
       </w:pPr>
@@ -602,7 +704,7 @@
     <w:p>
       <w:pPr>
         <w:numPr>
-          <w:numId w:val="7"/>
+          <w:numId w:val="9"/>
           <w:ilvl w:val="0"/>
         </w:numPr>
       </w:pPr>
@@ -613,7 +715,7 @@
     <w:p>
       <w:pPr>
         <w:numPr>
-          <w:numId w:val="7"/>
+          <w:numId w:val="9"/>
           <w:ilvl w:val="0"/>
         </w:numPr>
       </w:pPr>
@@ -624,7 +726,7 @@
     <w:p>
       <w:pPr>
         <w:numPr>
-          <w:numId w:val="7"/>
+          <w:numId w:val="9"/>
           <w:ilvl w:val="0"/>
         </w:numPr>
       </w:pPr>
@@ -635,7 +737,7 @@
     <w:p>
       <w:pPr>
         <w:numPr>
-          <w:numId w:val="7"/>
+          <w:numId w:val="9"/>
           <w:ilvl w:val="0"/>
         </w:numPr>
       </w:pPr>
@@ -646,7 +748,7 @@
     <w:p>
       <w:pPr>
         <w:numPr>
-          <w:numId w:val="7"/>
+          <w:numId w:val="9"/>
           <w:ilvl w:val="0"/>
         </w:numPr>
       </w:pPr>
@@ -657,7 +759,7 @@
     <w:p>
       <w:pPr>
         <w:numPr>
-          <w:numId w:val="7"/>
+          <w:numId w:val="9"/>
           <w:ilvl w:val="0"/>
         </w:numPr>
       </w:pPr>
@@ -668,7 +770,7 @@
     <w:p>
       <w:pPr>
         <w:numPr>
-          <w:numId w:val="7"/>
+          <w:numId w:val="9"/>
           <w:ilvl w:val="0"/>
         </w:numPr>
       </w:pPr>
@@ -679,7 +781,7 @@
     <w:p>
       <w:pPr>
         <w:numPr>
-          <w:numId w:val="7"/>
+          <w:numId w:val="9"/>
           <w:ilvl w:val="0"/>
         </w:numPr>
       </w:pPr>
@@ -690,7 +792,7 @@
     <w:p>
       <w:pPr>
         <w:numPr>
-          <w:numId w:val="7"/>
+          <w:numId w:val="9"/>
           <w:ilvl w:val="0"/>
         </w:numPr>
       </w:pPr>
@@ -719,7 +821,7 @@
     <w:p>
       <w:pPr>
         <w:numPr>
-          <w:numId w:val="8"/>
+          <w:numId w:val="10"/>
           <w:ilvl w:val="0"/>
         </w:numPr>
       </w:pPr>
@@ -730,7 +832,7 @@
     <w:p>
       <w:pPr>
         <w:numPr>
-          <w:numId w:val="8"/>
+          <w:numId w:val="10"/>
           <w:ilvl w:val="0"/>
         </w:numPr>
       </w:pPr>
@@ -741,7 +843,7 @@
     <w:p>
       <w:pPr>
         <w:numPr>
-          <w:numId w:val="8"/>
+          <w:numId w:val="10"/>
           <w:ilvl w:val="0"/>
         </w:numPr>
       </w:pPr>
@@ -824,7 +926,7 @@
 <file path=word/numbering.xml><?xml version="1.0" encoding="utf-8"?>
 <w:numbering xmlns:w="http://schemas.openxmlformats.org/wordprocessingml/2006/main">
   <w:abstractNum w:abstractNumId="0">
-    <w:nsid w:val="def6f008"/>
+    <w:nsid w:val="20ef714d"/>
     <w:multiLevelType w:val="multilevel"/>
     <w:lvl w:ilvl="0">
       <w:numFmt w:val="bullet"/>
@@ -905,7 +1007,7 @@
     </w:lvl>
   </w:abstractNum>
   <w:abstractNum w:abstractNumId="2">
-    <w:nsid w:val="dda98dae"/>
+    <w:nsid w:val="83f4adcd"/>
     <w:multiLevelType w:val="multilevel"/>
     <w:lvl w:ilvl="0">
       <w:numFmt w:val="bullet"/>
@@ -1007,6 +1109,12 @@
     <w:abstractNumId w:val="2"/>
   </w:num>
   <w:num w:numId="8">
+    <w:abstractNumId w:val="2"/>
+  </w:num>
+  <w:num w:numId="9">
+    <w:abstractNumId w:val="2"/>
+  </w:num>
+  <w:num w:numId="10">
     <w:abstractNumId w:val="2"/>
   </w:num>
 </w:numbering>

</xml_diff>